<commit_message>
Added game rules and gameplay mockup
</commit_message>
<xml_diff>
--- a/Documents/GameRules.docx
+++ b/Documents/GameRules.docx
@@ -339,7 +339,7 @@
           <w:szCs w:val="28"/>
           <w:lang w:eastAsia="ru-RU"/>
         </w:rPr>
-        <w:t>Запрещается выставлять пешку из резерва на последнюю и первую горизонталь.</w:t>
+        <w:t>Команда, в которой в состоянии «зависания» находятся оба игрока, считается проигравшей.</w:t>
       </w:r>
     </w:p>
     <w:p>
@@ -367,7 +367,7 @@
           <w:szCs w:val="28"/>
           <w:lang w:eastAsia="ru-RU"/>
         </w:rPr>
-        <w:t>Фигура, которая была превращена из пешки, при снятии с доски передаётся противнику не как фигура, а как пешка.</w:t>
+        <w:t>Запрещается выставлять пешку из резерва на последнюю и первую горизонталь.</w:t>
       </w:r>
     </w:p>
     <w:p>
@@ -381,6 +381,34 @@
         <w:ind w:left="384"/>
         <w:rPr>
           <w:rFonts w:eastAsia="Times New Roman" w:cstheme="minorHAnsi"/>
+          <w:color w:val="252525"/>
+          <w:sz w:val="28"/>
+          <w:szCs w:val="28"/>
+          <w:lang w:eastAsia="ru-RU"/>
+        </w:rPr>
+      </w:pPr>
+      <w:r>
+        <w:rPr>
+          <w:rFonts w:eastAsia="Times New Roman" w:cstheme="minorHAnsi"/>
+          <w:color w:val="252525"/>
+          <w:sz w:val="28"/>
+          <w:szCs w:val="28"/>
+          <w:lang w:eastAsia="ru-RU"/>
+        </w:rPr>
+        <w:t>Фигура, которая была превращена из пешки, при снятии с доски передаётся противнику не как фигура, а как пешка.</w:t>
+      </w:r>
+    </w:p>
+    <w:p>
+      <w:pPr>
+        <w:numPr>
+          <w:ilvl w:val="0"/>
+          <w:numId w:val="1"/>
+        </w:numPr>
+        <w:shd w:val="clear" w:color="auto" w:fill="FFFFFF"/>
+        <w:spacing w:before="100" w:beforeAutospacing="1" w:after="24" w:line="336" w:lineRule="atLeast"/>
+        <w:ind w:left="384"/>
+        <w:rPr>
+          <w:rFonts w:eastAsia="Times New Roman" w:cstheme="minorHAnsi"/>
           <w:color w:val="000000" w:themeColor="text1"/>
           <w:sz w:val="28"/>
           <w:szCs w:val="28"/>
@@ -415,27 +443,7 @@
           <w:szCs w:val="28"/>
           <w:lang w:eastAsia="ru-RU"/>
         </w:rPr>
-        <w:t>взя</w:t>
-      </w:r>
-      <w:r>
-        <w:rPr>
-          <w:rFonts w:eastAsia="Times New Roman" w:cstheme="minorHAnsi"/>
-          <w:color w:val="000000" w:themeColor="text1"/>
-          <w:sz w:val="28"/>
-          <w:szCs w:val="28"/>
-          <w:lang w:eastAsia="ru-RU"/>
-        </w:rPr>
-        <w:t>т</w:t>
-      </w:r>
-      <w:r>
-        <w:rPr>
-          <w:rFonts w:eastAsia="Times New Roman" w:cstheme="minorHAnsi"/>
-          <w:color w:val="000000" w:themeColor="text1"/>
-          <w:sz w:val="28"/>
-          <w:szCs w:val="28"/>
-          <w:lang w:eastAsia="ru-RU"/>
-        </w:rPr>
-        <w:t>а на проходе ответным ходом противника.</w:t>
+        <w:t>взята на проходе ответным ходом противника.</w:t>
       </w:r>
     </w:p>
     <w:p>

</xml_diff>